<commit_message>
Added basic information and gladiator task details
</commit_message>
<xml_diff>
--- a/Documentation/MAD Project Proposal SP2018.docx
+++ b/Documentation/MAD Project Proposal SP2018.docx
@@ -57,6 +57,42 @@
     </w:p>
     <w:p>
       <w:pPr>
+        <w:spacing w:after="0" w:line="240" w:lineRule="auto"/>
+        <w:jc w:val="center"/>
+        <w:rPr>
+          <w:rFonts w:ascii="Times New Roman" w:hAnsi="Times New Roman" w:cs="Times New Roman"/>
+          <w:sz w:val="24"/>
+        </w:rPr>
+      </w:pPr>
+      <w:r>
+        <w:rPr>
+          <w:rFonts w:ascii="Times New Roman" w:hAnsi="Times New Roman" w:cs="Times New Roman"/>
+          <w:sz w:val="24"/>
+        </w:rPr>
+        <w:t>Spring 2019</w:t>
+      </w:r>
+      <w:bookmarkStart w:id="0" w:name="_GoBack"/>
+      <w:bookmarkEnd w:id="0"/>
+    </w:p>
+    <w:p>
+      <w:pPr>
+        <w:spacing w:after="0" w:line="240" w:lineRule="auto"/>
+        <w:jc w:val="center"/>
+        <w:rPr>
+          <w:rFonts w:ascii="Times New Roman" w:hAnsi="Times New Roman" w:cs="Times New Roman"/>
+          <w:sz w:val="24"/>
+        </w:rPr>
+      </w:pPr>
+      <w:r>
+        <w:rPr>
+          <w:rFonts w:ascii="Times New Roman" w:hAnsi="Times New Roman" w:cs="Times New Roman"/>
+          <w:sz w:val="24"/>
+        </w:rPr>
+        <w:t>Paul Christy, Lee Shuman, Diane Truong</w:t>
+      </w:r>
+    </w:p>
+    <w:p>
+      <w:pPr>
         <w:ind w:firstLine="720"/>
         <w:rPr>
           <w:rFonts w:ascii="Times New Roman" w:hAnsi="Times New Roman" w:cs="Times New Roman"/>
@@ -98,39 +134,63 @@
         <w:rPr>
           <w:rFonts w:ascii="Times New Roman" w:hAnsi="Times New Roman" w:cs="Times New Roman"/>
         </w:rPr>
-        <w:t xml:space="preserve">three simple </w:t>
-      </w:r>
-      <w:r>
-        <w:rPr>
-          <w:rFonts w:ascii="Times New Roman" w:hAnsi="Times New Roman" w:cs="Times New Roman"/>
-        </w:rPr>
-        <w:t>games</w:t>
-      </w:r>
-      <w:proofErr w:type="gramStart"/>
-      <w:r>
-        <w:rPr>
-          <w:rFonts w:ascii="Times New Roman" w:hAnsi="Times New Roman" w:cs="Times New Roman"/>
-        </w:rPr>
-        <w:t xml:space="preserve">. </w:t>
-      </w:r>
-      <w:proofErr w:type="gramEnd"/>
-      <w:r>
-        <w:rPr>
-          <w:rFonts w:ascii="Times New Roman" w:hAnsi="Times New Roman" w:cs="Times New Roman"/>
-        </w:rPr>
-        <w:t>Games will have a leaderboard that is appropriate to the style of game</w:t>
-      </w:r>
-      <w:r>
-        <w:rPr>
-          <w:rFonts w:ascii="Times New Roman" w:hAnsi="Times New Roman" w:cs="Times New Roman"/>
-        </w:rPr>
-        <w:t>.</w:t>
+        <w:t xml:space="preserve">three </w:t>
+      </w:r>
+      <w:r>
+        <w:rPr>
+          <w:rFonts w:ascii="Times New Roman" w:hAnsi="Times New Roman" w:cs="Times New Roman"/>
+        </w:rPr>
+        <w:t>separate</w:t>
       </w:r>
       <w:r>
         <w:rPr>
           <w:rFonts w:ascii="Times New Roman" w:hAnsi="Times New Roman" w:cs="Times New Roman"/>
         </w:rPr>
         <w:t xml:space="preserve"> </w:t>
+      </w:r>
+      <w:r>
+        <w:rPr>
+          <w:rFonts w:ascii="Times New Roman" w:hAnsi="Times New Roman" w:cs="Times New Roman"/>
+        </w:rPr>
+        <w:t xml:space="preserve">games. </w:t>
+      </w:r>
+      <w:r>
+        <w:rPr>
+          <w:rFonts w:ascii="Times New Roman" w:hAnsi="Times New Roman" w:cs="Times New Roman"/>
+        </w:rPr>
+        <w:t>Each game</w:t>
+      </w:r>
+      <w:r>
+        <w:rPr>
+          <w:rFonts w:ascii="Times New Roman" w:hAnsi="Times New Roman" w:cs="Times New Roman"/>
+        </w:rPr>
+        <w:t xml:space="preserve"> will have a leaderboard that is appropriate to the style of game</w:t>
+      </w:r>
+      <w:r>
+        <w:rPr>
+          <w:rFonts w:ascii="Times New Roman" w:hAnsi="Times New Roman" w:cs="Times New Roman"/>
+        </w:rPr>
+        <w:t xml:space="preserve"> being played.</w:t>
+      </w:r>
+      <w:r>
+        <w:rPr>
+          <w:rFonts w:ascii="Times New Roman" w:hAnsi="Times New Roman" w:cs="Times New Roman"/>
+        </w:rPr>
+        <w:t xml:space="preserve"> Project must utilize </w:t>
+      </w:r>
+      <w:proofErr w:type="spellStart"/>
+      <w:r>
+        <w:rPr>
+          <w:rFonts w:ascii="Times New Roman" w:hAnsi="Times New Roman" w:cs="Times New Roman"/>
+        </w:rPr>
+        <w:t>NativeScript</w:t>
+      </w:r>
+      <w:proofErr w:type="spellEnd"/>
+      <w:r>
+        <w:rPr>
+          <w:rFonts w:ascii="Times New Roman" w:hAnsi="Times New Roman" w:cs="Times New Roman"/>
+        </w:rPr>
+        <w:t xml:space="preserve"> and will be available as open source software on a public GitHub repository.</w:t>
       </w:r>
     </w:p>
     <w:p>
@@ -189,6 +249,12 @@
         </w:rPr>
         <w:t>online web service</w:t>
       </w:r>
+      <w:r>
+        <w:rPr>
+          <w:rFonts w:ascii="Times New Roman" w:hAnsi="Times New Roman" w:cs="Times New Roman"/>
+        </w:rPr>
+        <w:t xml:space="preserve"> for the leaderboards</w:t>
+      </w:r>
     </w:p>
     <w:p>
       <w:pPr>
@@ -211,6 +277,25 @@
     </w:p>
     <w:p>
       <w:pPr>
+        <w:pStyle w:val="ListParagraph"/>
+        <w:numPr>
+          <w:ilvl w:val="0"/>
+          <w:numId w:val="1"/>
+        </w:numPr>
+        <w:spacing w:after="0" w:line="240" w:lineRule="auto"/>
+        <w:rPr>
+          <w:rFonts w:ascii="Times New Roman" w:hAnsi="Times New Roman" w:cs="Times New Roman"/>
+        </w:rPr>
+      </w:pPr>
+      <w:r>
+        <w:rPr>
+          <w:rFonts w:ascii="Times New Roman" w:hAnsi="Times New Roman" w:cs="Times New Roman"/>
+        </w:rPr>
+        <w:t>Persistent progress or unlockable content will be stored locally in the application’s cache</w:t>
+      </w:r>
+    </w:p>
+    <w:p>
+      <w:pPr>
         <w:spacing w:after="0" w:line="240" w:lineRule="auto"/>
         <w:ind w:firstLine="360"/>
         <w:rPr>
@@ -251,7 +336,7 @@
         <w:rPr>
           <w:rFonts w:ascii="Times New Roman" w:hAnsi="Times New Roman" w:cs="Times New Roman"/>
         </w:rPr>
-        <w:t>Utilize Angular to help generate application</w:t>
+        <w:t>Utilize Angular</w:t>
       </w:r>
     </w:p>
     <w:p>
@@ -289,7 +374,51 @@
         <w:rPr>
           <w:rFonts w:ascii="Times New Roman" w:hAnsi="Times New Roman" w:cs="Times New Roman"/>
         </w:rPr>
-        <w:t>Standardized user interface design</w:t>
+        <w:t>Standardize user interface design</w:t>
+      </w:r>
+    </w:p>
+    <w:p>
+      <w:pPr>
+        <w:pStyle w:val="ListParagraph"/>
+        <w:numPr>
+          <w:ilvl w:val="0"/>
+          <w:numId w:val="3"/>
+        </w:numPr>
+        <w:spacing w:after="0" w:line="240" w:lineRule="auto"/>
+        <w:rPr>
+          <w:rFonts w:ascii="Times New Roman" w:hAnsi="Times New Roman" w:cs="Times New Roman"/>
+        </w:rPr>
+      </w:pPr>
+      <w:r>
+        <w:rPr>
+          <w:rFonts w:ascii="Times New Roman" w:hAnsi="Times New Roman" w:cs="Times New Roman"/>
+        </w:rPr>
+        <w:t>Implement a back-end tha</w:t>
+      </w:r>
+      <w:r>
+        <w:rPr>
+          <w:rFonts w:ascii="Times New Roman" w:hAnsi="Times New Roman" w:cs="Times New Roman"/>
+        </w:rPr>
+        <w:t>t is modular and extensible</w:t>
+      </w:r>
+    </w:p>
+    <w:p>
+      <w:pPr>
+        <w:pStyle w:val="ListParagraph"/>
+        <w:numPr>
+          <w:ilvl w:val="0"/>
+          <w:numId w:val="3"/>
+        </w:numPr>
+        <w:spacing w:after="0" w:line="240" w:lineRule="auto"/>
+        <w:rPr>
+          <w:rFonts w:ascii="Times New Roman" w:hAnsi="Times New Roman" w:cs="Times New Roman"/>
+        </w:rPr>
+      </w:pPr>
+      <w:r>
+        <w:rPr>
+          <w:rFonts w:ascii="Times New Roman" w:hAnsi="Times New Roman" w:cs="Times New Roman"/>
+        </w:rPr>
+        <w:t>Provide basic functionality as soon as possible and expand working features through project development</w:t>
       </w:r>
     </w:p>
     <w:p>
@@ -509,7 +638,13 @@
         <w:rPr>
           <w:rFonts w:ascii="Times New Roman" w:hAnsi="Times New Roman" w:cs="Times New Roman"/>
         </w:rPr>
-        <w:t>Leaderboard design</w:t>
+        <w:t xml:space="preserve">Leaderboard </w:t>
+      </w:r>
+      <w:r>
+        <w:rPr>
+          <w:rFonts w:ascii="Times New Roman" w:hAnsi="Times New Roman" w:cs="Times New Roman"/>
+        </w:rPr>
+        <w:t>Web API module</w:t>
       </w:r>
       <w:r>
         <w:rPr>
@@ -634,6 +769,12 @@
         <w:rPr>
           <w:rFonts w:ascii="Times New Roman" w:hAnsi="Times New Roman" w:cs="Times New Roman"/>
         </w:rPr>
+        <w:t>– Design basic character stats</w:t>
+      </w:r>
+      <w:r>
+        <w:rPr>
+          <w:rFonts w:ascii="Times New Roman" w:hAnsi="Times New Roman" w:cs="Times New Roman"/>
+        </w:rPr>
         <w:tab/>
         <w:t>Lee Shuman</w:t>
       </w:r>
@@ -753,6 +894,12 @@
         <w:rPr>
           <w:rFonts w:ascii="Times New Roman" w:hAnsi="Times New Roman" w:cs="Times New Roman"/>
         </w:rPr>
+        <w:t>– Design player actions</w:t>
+      </w:r>
+      <w:r>
+        <w:rPr>
+          <w:rFonts w:ascii="Times New Roman" w:hAnsi="Times New Roman" w:cs="Times New Roman"/>
+        </w:rPr>
         <w:tab/>
         <w:t>Lee Shuman</w:t>
       </w:r>
@@ -872,6 +1019,12 @@
         <w:rPr>
           <w:rFonts w:ascii="Times New Roman" w:hAnsi="Times New Roman" w:cs="Times New Roman"/>
         </w:rPr>
+        <w:t>– Design arena behaviors</w:t>
+      </w:r>
+      <w:r>
+        <w:rPr>
+          <w:rFonts w:ascii="Times New Roman" w:hAnsi="Times New Roman" w:cs="Times New Roman"/>
+        </w:rPr>
         <w:tab/>
         <w:t>Lee Shuman</w:t>
       </w:r>
@@ -991,6 +1144,12 @@
         <w:rPr>
           <w:rFonts w:ascii="Times New Roman" w:hAnsi="Times New Roman" w:cs="Times New Roman"/>
         </w:rPr>
+        <w:t>– Design basic enemy behavior</w:t>
+      </w:r>
+      <w:r>
+        <w:rPr>
+          <w:rFonts w:ascii="Times New Roman" w:hAnsi="Times New Roman" w:cs="Times New Roman"/>
+        </w:rPr>
         <w:tab/>
         <w:t>Lee Shuman</w:t>
       </w:r>
@@ -1110,6 +1269,12 @@
         <w:rPr>
           <w:rFonts w:ascii="Times New Roman" w:hAnsi="Times New Roman" w:cs="Times New Roman"/>
         </w:rPr>
+        <w:t>– Design game rewards</w:t>
+      </w:r>
+      <w:r>
+        <w:rPr>
+          <w:rFonts w:ascii="Times New Roman" w:hAnsi="Times New Roman" w:cs="Times New Roman"/>
+        </w:rPr>
         <w:tab/>
         <w:t>Lee Shuman</w:t>
       </w:r>
@@ -1404,8 +1569,6 @@
         </w:rPr>
         <w:t>Code/Slide Review</w:t>
       </w:r>
-      <w:bookmarkStart w:id="0" w:name="_GoBack"/>
-      <w:bookmarkEnd w:id="0"/>
       <w:r>
         <w:rPr>
           <w:rFonts w:ascii="Times New Roman" w:hAnsi="Times New Roman" w:cs="Times New Roman"/>

</xml_diff>